<commit_message>
Updated contact address in resume.
</commit_message>
<xml_diff>
--- a/Project Code/skshimon Resume 06 2020 Version 2.docx
+++ b/Project Code/skshimon Resume 06 2020 Version 2.docx
@@ -2686,14 +2686,7 @@
               <w:sz w:val="21"/>
               <w:szCs w:val="21"/>
             </w:rPr>
-            <w:t xml:space="preserve">, Open for Relocation anywhere in </w:t>
-          </w:r>
-          <w:r>
-            <w:rPr>
-              <w:sz w:val="21"/>
-              <w:szCs w:val="21"/>
-            </w:rPr>
-            <w:t>Canada</w:t>
+            <w:t>, Open for Relocation anywhere in Canada</w:t>
           </w:r>
         </w:p>
       </w:tc>
@@ -2722,9 +2715,8 @@
               <w:sz w:val="21"/>
               <w:szCs w:val="21"/>
             </w:rPr>
-            <w:t xml:space="preserve">78/11 </w:t>
+            <w:t xml:space="preserve">ABC XYZ, Toronto, ON , </w:t>
           </w:r>
-          <w:proofErr w:type="spellStart"/>
           <w:r>
             <w:rPr>
               <w:rFonts w:asciiTheme="minorHAnsi" w:hAnsiTheme="minorHAnsi" w:cstheme="minorHAnsi"/>
@@ -2732,37 +2724,7 @@
               <w:sz w:val="21"/>
               <w:szCs w:val="21"/>
             </w:rPr>
-            <w:t>Chayaneer</w:t>
-          </w:r>
-          <w:proofErr w:type="spellEnd"/>
-          <w:r>
-            <w:rPr>
-              <w:rFonts w:asciiTheme="minorHAnsi" w:hAnsiTheme="minorHAnsi" w:cstheme="minorHAnsi"/>
-              <w:color w:val="000000" w:themeColor="text1"/>
-              <w:sz w:val="21"/>
-              <w:szCs w:val="21"/>
-            </w:rPr>
-            <w:t xml:space="preserve"> R/A </w:t>
-          </w:r>
-          <w:proofErr w:type="spellStart"/>
-          <w:r>
-            <w:rPr>
-              <w:rFonts w:asciiTheme="minorHAnsi" w:hAnsiTheme="minorHAnsi" w:cstheme="minorHAnsi"/>
-              <w:color w:val="000000" w:themeColor="text1"/>
-              <w:sz w:val="21"/>
-              <w:szCs w:val="21"/>
-            </w:rPr>
-            <w:t>Pallabi</w:t>
-          </w:r>
-          <w:proofErr w:type="spellEnd"/>
-          <w:r>
-            <w:rPr>
-              <w:rFonts w:asciiTheme="minorHAnsi" w:hAnsiTheme="minorHAnsi" w:cstheme="minorHAnsi"/>
-              <w:color w:val="000000" w:themeColor="text1"/>
-              <w:sz w:val="21"/>
-              <w:szCs w:val="21"/>
-            </w:rPr>
-            <w:t>, Dhaka 1216, Bangladesh</w:t>
+            <w:t>Canada</w:t>
           </w:r>
         </w:p>
       </w:tc>

</xml_diff>